<commit_message>
uploading unstable latest refactored version
</commit_message>
<xml_diff>
--- a/md2gost/Template.docx
+++ b/md2gost/Template.docx
@@ -23,7 +23,7 @@
   <w:endnote w:type="separator" w:id="-1">
     <w:p>
       <w:pPr>
-        <w:spacing w:after="0" w:line="240" w:lineRule="auto"/>
+        <w:spacing w:line="240" w:lineRule="auto"/>
       </w:pPr>
       <w:r>
         <w:separator/>
@@ -33,7 +33,7 @@
   <w:endnote w:type="continuationSeparator" w:id="0">
     <w:p>
       <w:pPr>
-        <w:spacing w:after="0" w:line="240" w:lineRule="auto"/>
+        <w:spacing w:line="240" w:lineRule="auto"/>
       </w:pPr>
       <w:r>
         <w:continuationSeparator/>
@@ -48,7 +48,7 @@
   <w:footnote w:type="separator" w:id="-1">
     <w:p>
       <w:pPr>
-        <w:spacing w:after="0" w:line="240" w:lineRule="auto"/>
+        <w:spacing w:line="240" w:lineRule="auto"/>
       </w:pPr>
       <w:r>
         <w:separator/>
@@ -58,7 +58,7 @@
   <w:footnote w:type="continuationSeparator" w:id="0">
     <w:p>
       <w:pPr>
-        <w:spacing w:after="0" w:line="240" w:lineRule="auto"/>
+        <w:spacing w:line="240" w:lineRule="auto"/>
       </w:pPr>
       <w:r>
         <w:continuationSeparator/>
@@ -1261,9 +1261,9 @@
   <w:style w:type="paragraph" w:default="1" w:styleId="Normal">
     <w:name w:val="Normal"/>
     <w:qFormat/>
-    <w:rsid w:val="00A2437A"/>
-    <w:pPr>
-      <w:spacing w:line="360" w:lineRule="auto"/>
+    <w:rsid w:val="00BC1E68"/>
+    <w:pPr>
+      <w:spacing w:after="0" w:line="360" w:lineRule="auto"/>
       <w:ind w:firstLine="709"/>
       <w:jc w:val="both"/>
     </w:pPr>
@@ -1286,7 +1286,6 @@
       <w:numPr>
         <w:numId w:val="10"/>
       </w:numPr>
-      <w:spacing w:after="0"/>
       <w:ind w:left="0" w:firstLine="709"/>
       <w:outlineLvl w:val="0"/>
     </w:pPr>
@@ -1305,7 +1304,7 @@
     <w:uiPriority w:val="9"/>
     <w:unhideWhenUsed/>
     <w:qFormat/>
-    <w:rsid w:val="00296008"/>
+    <w:rsid w:val="00BC1E68"/>
     <w:pPr>
       <w:keepNext/>
       <w:keepLines/>
@@ -1313,7 +1312,6 @@
         <w:ilvl w:val="1"/>
         <w:numId w:val="10"/>
       </w:numPr>
-      <w:spacing w:before="200" w:after="0"/>
       <w:ind w:left="0" w:firstLine="709"/>
       <w:outlineLvl w:val="1"/>
     </w:pPr>
@@ -1332,7 +1330,7 @@
     <w:uiPriority w:val="9"/>
     <w:unhideWhenUsed/>
     <w:qFormat/>
-    <w:rsid w:val="00296008"/>
+    <w:rsid w:val="00BC1E68"/>
     <w:pPr>
       <w:keepNext/>
       <w:keepLines/>
@@ -1340,7 +1338,6 @@
         <w:ilvl w:val="2"/>
         <w:numId w:val="10"/>
       </w:numPr>
-      <w:spacing w:before="200" w:after="0"/>
       <w:ind w:left="0" w:firstLine="709"/>
       <w:outlineLvl w:val="2"/>
     </w:pPr>
@@ -1359,7 +1356,7 @@
     <w:semiHidden/>
     <w:unhideWhenUsed/>
     <w:qFormat/>
-    <w:rsid w:val="00A2437A"/>
+    <w:rsid w:val="00C23A6D"/>
     <w:pPr>
       <w:keepNext/>
       <w:keepLines/>
@@ -1367,7 +1364,8 @@
         <w:ilvl w:val="3"/>
         <w:numId w:val="10"/>
       </w:numPr>
-      <w:spacing w:before="200" w:after="0"/>
+      <w:spacing w:before="200"/>
+      <w:ind w:left="0" w:firstLine="709"/>
       <w:outlineLvl w:val="3"/>
     </w:pPr>
     <w:rPr>
@@ -1386,7 +1384,7 @@
     <w:semiHidden/>
     <w:unhideWhenUsed/>
     <w:qFormat/>
-    <w:rsid w:val="00A2437A"/>
+    <w:rsid w:val="00BC1E68"/>
     <w:pPr>
       <w:keepNext/>
       <w:keepLines/>
@@ -1394,7 +1392,7 @@
         <w:ilvl w:val="4"/>
         <w:numId w:val="10"/>
       </w:numPr>
-      <w:spacing w:before="200" w:after="0"/>
+      <w:ind w:left="0" w:firstLine="709"/>
       <w:outlineLvl w:val="4"/>
     </w:pPr>
     <w:rPr>
@@ -1411,7 +1409,7 @@
     <w:semiHidden/>
     <w:unhideWhenUsed/>
     <w:qFormat/>
-    <w:rsid w:val="00A2437A"/>
+    <w:rsid w:val="00BC1E68"/>
     <w:pPr>
       <w:keepNext/>
       <w:keepLines/>
@@ -1419,7 +1417,7 @@
         <w:ilvl w:val="5"/>
         <w:numId w:val="10"/>
       </w:numPr>
-      <w:spacing w:before="200" w:after="0"/>
+      <w:ind w:left="0" w:firstLine="709"/>
       <w:outlineLvl w:val="5"/>
     </w:pPr>
     <w:rPr>
@@ -1437,7 +1435,7 @@
     <w:semiHidden/>
     <w:unhideWhenUsed/>
     <w:qFormat/>
-    <w:rsid w:val="00A2437A"/>
+    <w:rsid w:val="00BC1E68"/>
     <w:pPr>
       <w:keepNext/>
       <w:keepLines/>
@@ -1445,7 +1443,7 @@
         <w:ilvl w:val="6"/>
         <w:numId w:val="10"/>
       </w:numPr>
-      <w:spacing w:before="200" w:after="0"/>
+      <w:ind w:left="0" w:firstLine="709"/>
       <w:outlineLvl w:val="6"/>
     </w:pPr>
     <w:rPr>
@@ -1463,7 +1461,7 @@
     <w:semiHidden/>
     <w:unhideWhenUsed/>
     <w:qFormat/>
-    <w:rsid w:val="00A2437A"/>
+    <w:rsid w:val="00BC1E68"/>
     <w:pPr>
       <w:keepNext/>
       <w:keepLines/>
@@ -1471,7 +1469,7 @@
         <w:ilvl w:val="7"/>
         <w:numId w:val="10"/>
       </w:numPr>
-      <w:spacing w:before="200" w:after="0"/>
+      <w:ind w:left="0" w:firstLine="709"/>
       <w:outlineLvl w:val="7"/>
     </w:pPr>
     <w:rPr>
@@ -1490,7 +1488,7 @@
     <w:semiHidden/>
     <w:unhideWhenUsed/>
     <w:qFormat/>
-    <w:rsid w:val="00A2437A"/>
+    <w:rsid w:val="00BC1E68"/>
     <w:pPr>
       <w:keepNext/>
       <w:keepLines/>
@@ -1498,7 +1496,7 @@
         <w:ilvl w:val="8"/>
         <w:numId w:val="10"/>
       </w:numPr>
-      <w:spacing w:before="200" w:after="0"/>
+      <w:ind w:left="0" w:firstLine="709"/>
       <w:outlineLvl w:val="8"/>
     </w:pPr>
     <w:rPr>
@@ -1562,7 +1560,7 @@
         <w:tab w:val="center" w:pos="4680"/>
         <w:tab w:val="right" w:pos="9360"/>
       </w:tabs>
-      <w:spacing w:after="0" w:line="240" w:lineRule="auto"/>
+      <w:spacing w:line="240" w:lineRule="auto"/>
     </w:pPr>
   </w:style>
   <w:style w:type="character" w:customStyle="1" w:styleId="HeaderChar">
@@ -1584,7 +1582,7 @@
         <w:tab w:val="center" w:pos="4680"/>
         <w:tab w:val="right" w:pos="9360"/>
       </w:tabs>
-      <w:spacing w:after="0" w:line="240" w:lineRule="auto"/>
+      <w:spacing w:line="240" w:lineRule="auto"/>
     </w:pPr>
   </w:style>
   <w:style w:type="character" w:customStyle="1" w:styleId="FooterChar">
@@ -1622,7 +1620,7 @@
     <w:basedOn w:val="DefaultParagraphFont"/>
     <w:link w:val="Heading2"/>
     <w:uiPriority w:val="9"/>
-    <w:rsid w:val="00296008"/>
+    <w:rsid w:val="00BC1E68"/>
     <w:rPr>
       <w:rFonts w:ascii="Times New Roman" w:eastAsiaTheme="majorEastAsia" w:hAnsi="Times New Roman" w:cstheme="majorBidi"/>
       <w:b/>
@@ -1636,7 +1634,7 @@
     <w:basedOn w:val="DefaultParagraphFont"/>
     <w:link w:val="Heading3"/>
     <w:uiPriority w:val="9"/>
-    <w:rsid w:val="00296008"/>
+    <w:rsid w:val="00BC1E68"/>
     <w:rPr>
       <w:rFonts w:ascii="Times New Roman" w:eastAsiaTheme="majorEastAsia" w:hAnsi="Times New Roman" w:cstheme="majorBidi"/>
       <w:b/>
@@ -2010,13 +2008,15 @@
     <w:link w:val="Heading4"/>
     <w:uiPriority w:val="9"/>
     <w:semiHidden/>
-    <w:rsid w:val="00A2437A"/>
+    <w:rsid w:val="00C23A6D"/>
     <w:rPr>
       <w:rFonts w:ascii="Times New Roman" w:eastAsiaTheme="majorEastAsia" w:hAnsi="Times New Roman" w:cstheme="majorBidi"/>
       <w:b/>
       <w:bCs/>
       <w:iCs/>
+      <w:noProof/>
       <w:sz w:val="28"/>
+      <w:lang w:val="en-US"/>
     </w:rPr>
   </w:style>
   <w:style w:type="character" w:customStyle="1" w:styleId="Heading5Char">
@@ -2025,7 +2025,7 @@
     <w:link w:val="Heading5"/>
     <w:uiPriority w:val="9"/>
     <w:semiHidden/>
-    <w:rsid w:val="00A2437A"/>
+    <w:rsid w:val="00BC1E68"/>
     <w:rPr>
       <w:rFonts w:ascii="Times New Roman" w:eastAsiaTheme="majorEastAsia" w:hAnsi="Times New Roman" w:cstheme="majorBidi"/>
       <w:b/>
@@ -2038,7 +2038,7 @@
     <w:link w:val="Heading6"/>
     <w:uiPriority w:val="9"/>
     <w:semiHidden/>
-    <w:rsid w:val="00A2437A"/>
+    <w:rsid w:val="00BC1E68"/>
     <w:rPr>
       <w:rFonts w:ascii="Times New Roman" w:eastAsiaTheme="majorEastAsia" w:hAnsi="Times New Roman" w:cstheme="majorBidi"/>
       <w:b/>
@@ -2052,7 +2052,7 @@
     <w:link w:val="Heading7"/>
     <w:uiPriority w:val="9"/>
     <w:semiHidden/>
-    <w:rsid w:val="00A2437A"/>
+    <w:rsid w:val="00BC1E68"/>
     <w:rPr>
       <w:rFonts w:ascii="Times New Roman" w:eastAsiaTheme="majorEastAsia" w:hAnsi="Times New Roman" w:cstheme="majorBidi"/>
       <w:b/>
@@ -2066,7 +2066,7 @@
     <w:link w:val="Heading8"/>
     <w:uiPriority w:val="9"/>
     <w:semiHidden/>
-    <w:rsid w:val="00A2437A"/>
+    <w:rsid w:val="00BC1E68"/>
     <w:rPr>
       <w:rFonts w:ascii="Times New Roman" w:eastAsiaTheme="majorEastAsia" w:hAnsi="Times New Roman" w:cstheme="majorBidi"/>
       <w:b/>
@@ -2080,7 +2080,7 @@
     <w:link w:val="Heading9"/>
     <w:uiPriority w:val="9"/>
     <w:semiHidden/>
-    <w:rsid w:val="00A2437A"/>
+    <w:rsid w:val="00BC1E68"/>
     <w:rPr>
       <w:rFonts w:ascii="Times New Roman" w:eastAsiaTheme="majorEastAsia" w:hAnsi="Times New Roman" w:cstheme="majorBidi"/>
       <w:b/>
@@ -2096,9 +2096,9 @@
     <w:uiPriority w:val="35"/>
     <w:unhideWhenUsed/>
     <w:qFormat/>
-    <w:rsid w:val="004B42AB"/>
-    <w:pPr>
-      <w:spacing w:line="240" w:lineRule="auto"/>
+    <w:rsid w:val="008014EE"/>
+    <w:pPr>
+      <w:spacing w:after="200" w:line="240" w:lineRule="auto"/>
       <w:ind w:firstLine="0"/>
     </w:pPr>
     <w:rPr>
@@ -12317,25 +12317,26 @@
       <w:rFonts w:eastAsia="Times New Roman" w:cs="Times New Roman"/>
       <w:sz w:val="24"/>
       <w:szCs w:val="24"/>
-      <w:lang w:val="ru-RU" w:eastAsia="ru-RU"/>
+      <w:lang w:eastAsia="ru-RU"/>
     </w:rPr>
   </w:style>
   <w:style w:type="paragraph" w:customStyle="1" w:styleId="Code">
     <w:name w:val="Code"/>
     <w:qFormat/>
-    <w:rsid w:val="007B6A03"/>
+    <w:rsid w:val="009D4796"/>
     <w:pPr>
       <w:spacing w:after="0" w:line="240" w:lineRule="auto"/>
     </w:pPr>
     <w:rPr>
       <w:rFonts w:ascii="Courier New" w:hAnsi="Courier New"/>
+      <w:noProof/>
       <w:sz w:val="24"/>
+      <w:lang w:val="en-US"/>
     </w:rPr>
   </w:style>
   <w:style w:type="paragraph" w:customStyle="1" w:styleId="TableCaption">
     <w:name w:val="Table Caption"/>
     <w:basedOn w:val="Caption"/>
-    <w:qFormat/>
     <w:rsid w:val="003427F6"/>
     <w:pPr>
       <w:numPr>
@@ -12359,9 +12360,6 @@
       <w:spacing w:after="100"/>
       <w:ind w:firstLine="0"/>
     </w:pPr>
-    <w:rPr>
-      <w:noProof/>
-    </w:rPr>
   </w:style>
   <w:style w:type="paragraph" w:styleId="TOC2">
     <w:name w:val="toc 2"/>
@@ -12398,7 +12396,7 @@
     <w:qFormat/>
     <w:rsid w:val="00B45AB2"/>
     <w:pPr>
-      <w:spacing w:after="0" w:line="240" w:lineRule="auto"/>
+      <w:spacing w:line="240" w:lineRule="auto"/>
       <w:ind w:firstLine="0"/>
     </w:pPr>
   </w:style>

</xml_diff>